<commit_message>
* add assignment 7
</commit_message>
<xml_diff>
--- a/2012-03-30_Jan Rehwaldt_Analysis of domestication process.docx
+++ b/2012-03-30_Jan Rehwaldt_Analysis of domestication process.docx
@@ -39,7 +39,7 @@
         <w:rPr>
           <w:lang w:val="en-GB"/>
         </w:rPr>
-        <w:t>March</w:t>
+        <w:t>April</w:t>
       </w:r>
       <w:r>
         <w:rPr>
@@ -54,15 +54,22 @@
         <w:jc w:val="both"/>
         <w:rPr>
           <w:i/>
+          <w:lang w:val="en-US"/>
+        </w:rPr>
+      </w:pPr>
+      <w:r>
+        <w:rPr>
+          <w:i/>
           <w:lang w:val="en-GB"/>
         </w:rPr>
-      </w:pPr>
+        <w:t>Exercis</w:t>
+      </w:r>
       <w:r>
         <w:rPr>
           <w:i/>
           <w:lang w:val="en-GB"/>
         </w:rPr>
-        <w:t xml:space="preserve">Exercise </w:t>
+        <w:t xml:space="preserve">e </w:t>
       </w:r>
       <w:r>
         <w:rPr>
@@ -80,33 +87,262 @@
       </w:r>
       <w:r>
         <w:rPr>
-          <w:lang w:val="en-US"/>
-        </w:rPr>
-        <w:t>Analy</w:t>
-      </w:r>
-      <w:r>
-        <w:rPr>
-          <w:lang w:val="en-US"/>
-        </w:rPr>
-        <w:t>z</w:t>
-      </w:r>
-      <w:r>
-        <w:rPr>
-          <w:lang w:val="en-US"/>
-        </w:rPr>
-        <w:t>e domestication challenges in the project example given at</w:t>
-      </w:r>
-      <w:r>
-        <w:rPr>
-          <w:lang w:val="en-US"/>
-        </w:rPr>
-        <w:t xml:space="preserve"> </w:t>
-      </w:r>
-      <w:r>
-        <w:rPr>
-          <w:lang w:val="en-US"/>
-        </w:rPr>
-        <w:t>lecture or using your own experience as a novice user of some software application or a technology.</w:t>
+          <w:i/>
+          <w:lang w:val="en-US"/>
+        </w:rPr>
+        <w:t>Analyz</w:t>
+      </w:r>
+      <w:r>
+        <w:rPr>
+          <w:i/>
+          <w:lang w:val="en-US"/>
+        </w:rPr>
+        <w:t>e domestication challenges in the project example that you used also for your socio-technical system analysis or using your own experience as a novice user of some softw</w:t>
+      </w:r>
+      <w:r>
+        <w:rPr>
+          <w:i/>
+          <w:lang w:val="en-US"/>
+        </w:rPr>
+        <w:t>are application or a technology.</w:t>
+      </w:r>
+    </w:p>
+    <w:p>
+      <w:pPr>
+        <w:pStyle w:val="Listenabsatz"/>
+        <w:numPr>
+          <w:ilvl w:val="0"/>
+          <w:numId w:val="8"/>
+        </w:numPr>
+        <w:spacing w:after="0"/>
+        <w:ind w:left="567" w:hanging="283"/>
+        <w:jc w:val="both"/>
+        <w:rPr>
+          <w:i/>
+          <w:lang w:val="en-US"/>
+        </w:rPr>
+      </w:pPr>
+      <w:r>
+        <w:rPr>
+          <w:i/>
+          <w:lang w:val="en-US"/>
+        </w:rPr>
+        <w:t xml:space="preserve">How did you </w:t>
+      </w:r>
+      <w:r>
+        <w:rPr>
+          <w:i/>
+          <w:lang w:val="en-US"/>
+        </w:rPr>
+        <w:t>become aware of the technology?</w:t>
+      </w:r>
+    </w:p>
+    <w:p>
+      <w:pPr>
+        <w:pStyle w:val="Listenabsatz"/>
+        <w:numPr>
+          <w:ilvl w:val="0"/>
+          <w:numId w:val="8"/>
+        </w:numPr>
+        <w:spacing w:after="0"/>
+        <w:ind w:left="567" w:hanging="283"/>
+        <w:jc w:val="both"/>
+        <w:rPr>
+          <w:i/>
+          <w:lang w:val="en-US"/>
+        </w:rPr>
+      </w:pPr>
+      <w:r>
+        <w:rPr>
+          <w:i/>
+          <w:lang w:val="en-US"/>
+        </w:rPr>
+        <w:t>Wh</w:t>
+      </w:r>
+      <w:r>
+        <w:rPr>
+          <w:i/>
+          <w:lang w:val="en-US"/>
+        </w:rPr>
+        <w:t>at sparked your interest in it?</w:t>
+      </w:r>
+    </w:p>
+    <w:p>
+      <w:pPr>
+        <w:pStyle w:val="Listenabsatz"/>
+        <w:numPr>
+          <w:ilvl w:val="0"/>
+          <w:numId w:val="8"/>
+        </w:numPr>
+        <w:spacing w:after="0"/>
+        <w:ind w:left="567" w:hanging="283"/>
+        <w:jc w:val="both"/>
+        <w:rPr>
+          <w:i/>
+          <w:lang w:val="en-US"/>
+        </w:rPr>
+      </w:pPr>
+      <w:r>
+        <w:rPr>
+          <w:i/>
+          <w:lang w:val="en-US"/>
+        </w:rPr>
+        <w:t>How did you evaluate the technology for your purposes? What were your m</w:t>
+      </w:r>
+      <w:r>
+        <w:rPr>
+          <w:i/>
+          <w:lang w:val="en-US"/>
+        </w:rPr>
+        <w:t>ain concerns or considerations?</w:t>
+      </w:r>
+    </w:p>
+    <w:p>
+      <w:pPr>
+        <w:pStyle w:val="Listenabsatz"/>
+        <w:numPr>
+          <w:ilvl w:val="0"/>
+          <w:numId w:val="8"/>
+        </w:numPr>
+        <w:spacing w:after="0"/>
+        <w:ind w:left="567" w:hanging="283"/>
+        <w:jc w:val="both"/>
+        <w:rPr>
+          <w:i/>
+          <w:lang w:val="en-US"/>
+        </w:rPr>
+      </w:pPr>
+      <w:r>
+        <w:rPr>
+          <w:i/>
+          <w:lang w:val="en-US"/>
+        </w:rPr>
+        <w:t>What are your experiences of the trial? What were the posi</w:t>
+      </w:r>
+      <w:r>
+        <w:rPr>
+          <w:i/>
+          <w:lang w:val="en-US"/>
+        </w:rPr>
+        <w:t>tives, what were the negatives?</w:t>
+      </w:r>
+    </w:p>
+    <w:p>
+      <w:pPr>
+        <w:pStyle w:val="Listenabsatz"/>
+        <w:numPr>
+          <w:ilvl w:val="0"/>
+          <w:numId w:val="8"/>
+        </w:numPr>
+        <w:spacing w:after="0"/>
+        <w:ind w:left="567" w:hanging="283"/>
+        <w:jc w:val="both"/>
+        <w:rPr>
+          <w:i/>
+          <w:lang w:val="en-US"/>
+        </w:rPr>
+      </w:pPr>
+      <w:r>
+        <w:rPr>
+          <w:i/>
+          <w:lang w:val="en-US"/>
+        </w:rPr>
+        <w:t>How did your later use of the technology diff</w:t>
+      </w:r>
+      <w:r>
+        <w:rPr>
+          <w:i/>
+          <w:lang w:val="en-US"/>
+        </w:rPr>
+        <w:t>er from the initial evaluation?</w:t>
+      </w:r>
+    </w:p>
+    <w:p>
+      <w:pPr>
+        <w:pStyle w:val="Listenabsatz"/>
+        <w:numPr>
+          <w:ilvl w:val="0"/>
+          <w:numId w:val="8"/>
+        </w:numPr>
+        <w:spacing w:after="0"/>
+        <w:ind w:left="567" w:hanging="283"/>
+        <w:jc w:val="both"/>
+        <w:rPr>
+          <w:i/>
+          <w:lang w:val="en-US"/>
+        </w:rPr>
+      </w:pPr>
+      <w:r>
+        <w:rPr>
+          <w:i/>
+          <w:lang w:val="en-US"/>
+        </w:rPr>
+        <w:t xml:space="preserve">How </w:t>
+      </w:r>
+      <w:r>
+        <w:rPr>
+          <w:i/>
+          <w:lang w:val="en-US"/>
+        </w:rPr>
+        <w:t>technology is</w:t>
+      </w:r>
+      <w:r>
+        <w:rPr>
+          <w:i/>
+          <w:lang w:val="en-US"/>
+        </w:rPr>
+        <w:t xml:space="preserve"> now incorporated in your life?</w:t>
+      </w:r>
+    </w:p>
+    <w:p>
+      <w:pPr>
+        <w:pStyle w:val="Listenabsatz"/>
+        <w:numPr>
+          <w:ilvl w:val="0"/>
+          <w:numId w:val="8"/>
+        </w:numPr>
+        <w:spacing w:after="360"/>
+        <w:ind w:left="567" w:hanging="283"/>
+        <w:jc w:val="both"/>
+        <w:rPr>
+          <w:i/>
+          <w:lang w:val="en-GB"/>
+        </w:rPr>
+      </w:pPr>
+      <w:r>
+        <w:rPr>
+          <w:i/>
+          <w:lang w:val="en-US"/>
+        </w:rPr>
+        <w:t>Has the meaning of the technology changed for you</w:t>
+      </w:r>
+      <w:r>
+        <w:rPr>
+          <w:i/>
+          <w:lang w:val="en-US"/>
+        </w:rPr>
+        <w:t>?</w:t>
+      </w:r>
+    </w:p>
+    <w:p>
+      <w:pPr>
+        <w:tabs>
+          <w:tab w:val="left" w:pos="2410"/>
+        </w:tabs>
+        <w:spacing w:after="0"/>
+        <w:ind w:left="284"/>
+        <w:jc w:val="both"/>
+        <w:rPr>
+          <w:b/>
+          <w:lang w:val="en-US"/>
+        </w:rPr>
+      </w:pPr>
+      <w:r>
+        <w:rPr>
+          <w:b/>
+          <w:lang w:val="en-US"/>
+        </w:rPr>
+        <w:t>Self-ethnography: How did I adopt to cooking?</w:t>
       </w:r>
     </w:p>
     <w:p>
@@ -119,6 +355,135 @@
           <w:lang w:val="en-US"/>
         </w:rPr>
       </w:pPr>
+      <w:r>
+        <w:rPr>
+          <w:lang w:val="en-US"/>
+        </w:rPr>
+        <w:t xml:space="preserve">I came first in touch with this technology around </w:t>
+      </w:r>
+      <w:r>
+        <w:rPr>
+          <w:color w:val="1F497D" w:themeColor="text2"/>
+          <w:lang w:val="en-US"/>
+        </w:rPr>
+        <w:t>seven</w:t>
+      </w:r>
+      <w:r>
+        <w:rPr>
+          <w:color w:val="1F497D" w:themeColor="text2"/>
+          <w:lang w:val="en-US"/>
+        </w:rPr>
+        <w:t xml:space="preserve"> years ago</w:t>
+      </w:r>
+      <w:r>
+        <w:rPr>
+          <w:lang w:val="en-US"/>
+        </w:rPr>
+        <w:t xml:space="preserve">. Back then my experience was not too pleasant, because of the social context. I was complaining about my mother’s food, so she decided it would be easiest to let my brother and </w:t>
+      </w:r>
+      <w:r>
+        <w:rPr>
+          <w:lang w:val="en-US"/>
+        </w:rPr>
+        <w:t>me</w:t>
+      </w:r>
+      <w:r>
+        <w:rPr>
+          <w:lang w:val="en-US"/>
+        </w:rPr>
+        <w:t xml:space="preserve"> </w:t>
+      </w:r>
+      <w:r>
+        <w:rPr>
+          <w:color w:val="1F497D" w:themeColor="text2"/>
+          <w:lang w:val="en-US"/>
+        </w:rPr>
+        <w:t xml:space="preserve">cook </w:t>
+      </w:r>
+      <w:r>
+        <w:rPr>
+          <w:color w:val="1F497D" w:themeColor="text2"/>
+          <w:lang w:val="en-US"/>
+        </w:rPr>
+        <w:t>once every weekend</w:t>
+      </w:r>
+      <w:r>
+        <w:rPr>
+          <w:lang w:val="en-US"/>
+        </w:rPr>
+        <w:t>. The situation made me dislike cooking at first, because either way (I refuse to cook and dislike to arguments about that vs. I cook and dislike the result) felt like a loss.</w:t>
+      </w:r>
+      <w:r>
+        <w:rPr>
+          <w:lang w:val="en-US"/>
+        </w:rPr>
+        <w:t xml:space="preserve"> </w:t>
+      </w:r>
+      <w:r>
+        <w:rPr>
+          <w:lang w:val="en-US"/>
+        </w:rPr>
+        <w:t xml:space="preserve">My </w:t>
+      </w:r>
+      <w:r>
+        <w:rPr>
+          <w:color w:val="1F497D" w:themeColor="text2"/>
+          <w:lang w:val="en-US"/>
+        </w:rPr>
+        <w:t>first experience</w:t>
+      </w:r>
+      <w:r>
+        <w:rPr>
+          <w:color w:val="1F497D" w:themeColor="text2"/>
+          <w:lang w:val="en-US"/>
+        </w:rPr>
+        <w:t>s</w:t>
+      </w:r>
+      <w:r>
+        <w:rPr>
+          <w:color w:val="1F497D" w:themeColor="text2"/>
+          <w:lang w:val="en-US"/>
+        </w:rPr>
+        <w:t xml:space="preserve"> </w:t>
+      </w:r>
+      <w:r>
+        <w:rPr>
+          <w:lang w:val="en-US"/>
+        </w:rPr>
+        <w:t xml:space="preserve">were, therefore, </w:t>
+      </w:r>
+      <w:r>
+        <w:rPr>
+          <w:color w:val="1F497D" w:themeColor="text2"/>
+          <w:lang w:val="en-US"/>
+        </w:rPr>
+        <w:t xml:space="preserve">not interest-driven </w:t>
+      </w:r>
+      <w:r>
+        <w:rPr>
+          <w:lang w:val="en-US"/>
+        </w:rPr>
+        <w:t xml:space="preserve">and can be considered as rather </w:t>
+      </w:r>
+      <w:r>
+        <w:rPr>
+          <w:color w:val="1F497D" w:themeColor="text2"/>
+          <w:lang w:val="en-US"/>
+        </w:rPr>
+        <w:t>negative</w:t>
+      </w:r>
+      <w:r>
+        <w:rPr>
+          <w:lang w:val="en-US"/>
+        </w:rPr>
+        <w:t>.</w:t>
+      </w:r>
+      <w:r>
+        <w:rPr>
+          <w:lang w:val="en-US"/>
+        </w:rPr>
+        <w:t xml:space="preserve"> I disliked the pressure, which is created through the responsibility and the fact that there would not be an alternative food.</w:t>
+      </w:r>
     </w:p>
     <w:p>
       <w:pPr>
@@ -127,75 +492,388 @@
         </w:tabs>
         <w:jc w:val="both"/>
         <w:rPr>
-          <w:color w:val="808080" w:themeColor="background1" w:themeShade="80"/>
-          <w:lang w:val="en-US"/>
-        </w:rPr>
-      </w:pPr>
-      <w:r>
-        <w:rPr>
-          <w:color w:val="808080" w:themeColor="background1" w:themeShade="80"/>
-          <w:lang w:val="en-US"/>
-        </w:rPr>
-        <w:t xml:space="preserve">Good analysis takes an end-user (your own) perspective and looks at not only monetary cost on using </w:t>
-      </w:r>
-      <w:proofErr w:type="gramStart"/>
-      <w:r>
-        <w:rPr>
-          <w:color w:val="808080" w:themeColor="background1" w:themeShade="80"/>
-          <w:lang w:val="en-US"/>
-        </w:rPr>
-        <w:t xml:space="preserve">a </w:t>
-      </w:r>
-      <w:r>
-        <w:rPr>
-          <w:color w:val="808080" w:themeColor="background1" w:themeShade="80"/>
-          <w:lang w:val="en-US"/>
-        </w:rPr>
-        <w:t>new</w:t>
-      </w:r>
-      <w:proofErr w:type="gramEnd"/>
-      <w:r>
-        <w:rPr>
-          <w:color w:val="808080" w:themeColor="background1" w:themeShade="80"/>
-          <w:lang w:val="en-US"/>
-        </w:rPr>
-        <w:t xml:space="preserve"> software, but also emotional, social, cultural,</w:t>
-      </w:r>
-      <w:r>
-        <w:rPr>
-          <w:color w:val="808080" w:themeColor="background1" w:themeShade="80"/>
-          <w:lang w:val="en-US"/>
-        </w:rPr>
-        <w:t xml:space="preserve"> organiz</w:t>
-      </w:r>
-      <w:r>
-        <w:rPr>
-          <w:color w:val="808080" w:themeColor="background1" w:themeShade="80"/>
-          <w:lang w:val="en-US"/>
-        </w:rPr>
-        <w:t xml:space="preserve">ational </w:t>
-      </w:r>
-      <w:proofErr w:type="spellStart"/>
-      <w:r>
-        <w:rPr>
-          <w:color w:val="808080" w:themeColor="background1" w:themeShade="80"/>
-          <w:lang w:val="en-US"/>
-        </w:rPr>
-        <w:t>etc</w:t>
-      </w:r>
-      <w:proofErr w:type="spellEnd"/>
-      <w:r>
-        <w:rPr>
-          <w:color w:val="808080" w:themeColor="background1" w:themeShade="80"/>
-          <w:lang w:val="en-US"/>
-        </w:rPr>
-        <w:t xml:space="preserve"> aspects. Good analysis is as balanced as possible and also broadminded.</w:t>
+          <w:lang w:val="en-US"/>
+        </w:rPr>
+      </w:pPr>
+      <w:r>
+        <w:rPr>
+          <w:lang w:val="en-US"/>
+        </w:rPr>
+        <w:t xml:space="preserve">During the next two years I cooked occasionally, but not as regularly as at first. </w:t>
+      </w:r>
+      <w:r>
+        <w:rPr>
+          <w:lang w:val="en-US"/>
+        </w:rPr>
+        <w:t xml:space="preserve">My </w:t>
+      </w:r>
+      <w:r>
+        <w:rPr>
+          <w:color w:val="1F497D" w:themeColor="text2"/>
+          <w:lang w:val="en-US"/>
+        </w:rPr>
+        <w:t xml:space="preserve">main concern became </w:t>
+      </w:r>
+      <w:r>
+        <w:rPr>
+          <w:lang w:val="en-US"/>
+        </w:rPr>
+        <w:t xml:space="preserve">and still is </w:t>
+      </w:r>
+      <w:r>
+        <w:rPr>
+          <w:color w:val="1F497D" w:themeColor="text2"/>
+          <w:lang w:val="en-US"/>
+        </w:rPr>
+        <w:t>how to find a proper meal</w:t>
+      </w:r>
+      <w:r>
+        <w:rPr>
+          <w:lang w:val="en-US"/>
+        </w:rPr>
+        <w:t xml:space="preserve"> to prepare. </w:t>
+      </w:r>
+      <w:r>
+        <w:rPr>
+          <w:lang w:val="en-US"/>
+        </w:rPr>
+        <w:t xml:space="preserve">Later on, after I moved out </w:t>
+      </w:r>
+      <w:r>
+        <w:rPr>
+          <w:lang w:val="en-US"/>
+        </w:rPr>
+        <w:t xml:space="preserve">three years later I </w:t>
+      </w:r>
+      <w:r>
+        <w:rPr>
+          <w:color w:val="1F497D" w:themeColor="text2"/>
+          <w:lang w:val="en-US"/>
+        </w:rPr>
+        <w:t>started to enjoy cooking</w:t>
+      </w:r>
+      <w:r>
+        <w:rPr>
+          <w:lang w:val="en-US"/>
+        </w:rPr>
+        <w:t xml:space="preserve">. I </w:t>
+      </w:r>
+      <w:r>
+        <w:rPr>
+          <w:color w:val="1F497D" w:themeColor="text2"/>
+          <w:lang w:val="en-US"/>
+        </w:rPr>
+        <w:t xml:space="preserve">changed </w:t>
+      </w:r>
+      <w:r>
+        <w:rPr>
+          <w:lang w:val="en-US"/>
+        </w:rPr>
+        <w:t xml:space="preserve">my general preparation </w:t>
+      </w:r>
+      <w:r>
+        <w:rPr>
+          <w:color w:val="1F497D" w:themeColor="text2"/>
+          <w:lang w:val="en-US"/>
+        </w:rPr>
+        <w:t>habit to cooking alone</w:t>
+      </w:r>
+      <w:r>
+        <w:rPr>
+          <w:color w:val="1F497D" w:themeColor="text2"/>
+          <w:lang w:val="en-US"/>
+        </w:rPr>
+        <w:t xml:space="preserve"> </w:t>
+      </w:r>
+      <w:r>
+        <w:rPr>
+          <w:lang w:val="en-US"/>
+        </w:rPr>
+        <w:t>and figured out, that this was and still is one of my main worry: avoiding getting stupid advices</w:t>
+      </w:r>
+      <w:r>
+        <w:rPr>
+          <w:lang w:val="en-US"/>
+        </w:rPr>
+        <w:t xml:space="preserve"> </w:t>
+      </w:r>
+      <w:r>
+        <w:rPr>
+          <w:lang w:val="en-US"/>
+        </w:rPr>
+        <w:t>à la ‘Why don’t you do it like that?’ If I cook alone it can take as much time as I want it to take, I can use as much pots, pans and other kitchen tools as available and add spices in whatever order I would like to.</w:t>
+      </w:r>
+    </w:p>
+    <w:p>
+      <w:pPr>
+        <w:tabs>
+          <w:tab w:val="left" w:pos="2410"/>
+        </w:tabs>
+        <w:jc w:val="both"/>
+        <w:rPr>
+          <w:lang w:val="en-US"/>
+        </w:rPr>
+      </w:pPr>
+      <w:r>
+        <w:rPr>
+          <w:lang w:val="en-US"/>
+        </w:rPr>
+        <w:t xml:space="preserve">In that time my </w:t>
+      </w:r>
+      <w:r>
+        <w:rPr>
+          <w:lang w:val="en-US"/>
+        </w:rPr>
+        <w:t>interest arouses</w:t>
+      </w:r>
+      <w:r>
+        <w:rPr>
+          <w:lang w:val="en-US"/>
+        </w:rPr>
+        <w:t xml:space="preserve"> because </w:t>
+      </w:r>
+      <w:r>
+        <w:rPr>
+          <w:lang w:val="en-US"/>
+        </w:rPr>
+        <w:t xml:space="preserve">I </w:t>
+      </w:r>
+      <w:r>
+        <w:rPr>
+          <w:lang w:val="en-US"/>
+        </w:rPr>
+        <w:t xml:space="preserve">enjoyed having produced a good result or </w:t>
+      </w:r>
+      <w:r>
+        <w:rPr>
+          <w:lang w:val="en-US"/>
+        </w:rPr>
+        <w:t xml:space="preserve">sometimes </w:t>
+      </w:r>
+      <w:r>
+        <w:rPr>
+          <w:lang w:val="en-US"/>
+        </w:rPr>
+        <w:t xml:space="preserve">at least some eatable result at all. I saw a clear </w:t>
+      </w:r>
+      <w:r>
+        <w:rPr>
+          <w:color w:val="1F497D" w:themeColor="text2"/>
+          <w:lang w:val="en-US"/>
+        </w:rPr>
+        <w:t>progress in getting better</w:t>
+      </w:r>
+      <w:r>
+        <w:rPr>
+          <w:color w:val="1F497D" w:themeColor="text2"/>
+          <w:lang w:val="en-US"/>
+        </w:rPr>
+        <w:t xml:space="preserve"> and more skilled</w:t>
+      </w:r>
+      <w:r>
+        <w:rPr>
+          <w:lang w:val="en-US"/>
+        </w:rPr>
+        <w:t xml:space="preserve"> </w:t>
+      </w:r>
+      <w:r>
+        <w:rPr>
+          <w:lang w:val="en-US"/>
+        </w:rPr>
+        <w:t>in utilizing cooking tools and the processes around cooking.</w:t>
+      </w:r>
+      <w:r>
+        <w:rPr>
+          <w:lang w:val="en-US"/>
+        </w:rPr>
+        <w:t xml:space="preserve"> Additionally, I started to experiment with different kitchens and to cook food only relying on a recip</w:t>
+      </w:r>
+      <w:r>
+        <w:rPr>
+          <w:lang w:val="en-US"/>
+        </w:rPr>
+        <w:t>e</w:t>
+      </w:r>
+      <w:r>
+        <w:rPr>
+          <w:lang w:val="en-US"/>
+        </w:rPr>
+        <w:t xml:space="preserve"> without knowing how the result should taste. Because I mostly lived alone and I am too lazy to cook something fancy and too bored to cook something usual</w:t>
+      </w:r>
+      <w:r>
+        <w:rPr>
+          <w:lang w:val="en-US"/>
+        </w:rPr>
+        <w:t xml:space="preserve"> </w:t>
+      </w:r>
+      <w:r>
+        <w:rPr>
+          <w:lang w:val="en-US"/>
+        </w:rPr>
+        <w:t>only for me</w:t>
+      </w:r>
+      <w:r>
+        <w:rPr>
+          <w:lang w:val="en-US"/>
+        </w:rPr>
+        <w:t xml:space="preserve">, I, at that time, also started to invite friends just for the purpose of cooking and eating. Cooking became a </w:t>
+      </w:r>
+      <w:r>
+        <w:rPr>
+          <w:color w:val="1F497D" w:themeColor="text2"/>
+          <w:lang w:val="en-US"/>
+        </w:rPr>
+        <w:t>socializing event</w:t>
+      </w:r>
+      <w:r>
+        <w:rPr>
+          <w:lang w:val="en-US"/>
+        </w:rPr>
+        <w:t>, which</w:t>
+      </w:r>
+      <w:r>
+        <w:rPr>
+          <w:lang w:val="en-US"/>
+        </w:rPr>
+        <w:t xml:space="preserve"> </w:t>
+      </w:r>
+      <w:r>
+        <w:rPr>
+          <w:lang w:val="en-US"/>
+        </w:rPr>
+        <w:t>shaped</w:t>
+      </w:r>
+      <w:r>
+        <w:rPr>
+          <w:lang w:val="en-US"/>
+        </w:rPr>
+        <w:t xml:space="preserve"> my week</w:t>
+      </w:r>
+      <w:r>
+        <w:rPr>
+          <w:lang w:val="en-US"/>
+        </w:rPr>
+        <w:t xml:space="preserve"> planning with weekly cooking meetings with friends and </w:t>
+      </w:r>
+      <w:r>
+        <w:rPr>
+          <w:lang w:val="en-US"/>
+        </w:rPr>
+        <w:t>preparing the Christmas meal for the family.</w:t>
+      </w:r>
+    </w:p>
+    <w:p>
+      <w:pPr>
+        <w:tabs>
+          <w:tab w:val="left" w:pos="2410"/>
+        </w:tabs>
+        <w:jc w:val="both"/>
+        <w:rPr>
+          <w:lang w:val="en-US"/>
+        </w:rPr>
+      </w:pPr>
+      <w:r>
+        <w:rPr>
+          <w:lang w:val="en-US"/>
+        </w:rPr>
+        <w:t xml:space="preserve">Today I enjoy cooking, but </w:t>
+      </w:r>
+      <w:r>
+        <w:rPr>
+          <w:lang w:val="en-US"/>
+        </w:rPr>
+        <w:t xml:space="preserve">still </w:t>
+      </w:r>
+      <w:r>
+        <w:rPr>
+          <w:lang w:val="en-US"/>
+        </w:rPr>
+        <w:t>see space for improvements.</w:t>
+      </w:r>
+    </w:p>
+    <w:p>
+      <w:pPr>
+        <w:tabs>
+          <w:tab w:val="left" w:pos="2410"/>
+        </w:tabs>
+        <w:spacing w:after="0"/>
+        <w:ind w:left="284"/>
+        <w:jc w:val="both"/>
+        <w:rPr>
+          <w:lang w:val="en-US"/>
+        </w:rPr>
+      </w:pPr>
+      <w:r>
+        <w:rPr>
+          <w:b/>
+          <w:lang w:val="en-US"/>
+        </w:rPr>
+        <w:t>Conclusion</w:t>
+      </w:r>
+    </w:p>
+    <w:p>
+      <w:pPr>
+        <w:tabs>
+          <w:tab w:val="left" w:pos="2410"/>
+        </w:tabs>
+        <w:jc w:val="both"/>
+        <w:rPr>
+          <w:lang w:val="en-US"/>
+        </w:rPr>
+      </w:pPr>
+      <w:r>
+        <w:rPr>
+          <w:lang w:val="en-US"/>
+        </w:rPr>
+        <w:t xml:space="preserve">Main concerns are related to surrounding people’s behavior </w:t>
+      </w:r>
+      <w:r>
+        <w:rPr>
+          <w:lang w:val="en-US"/>
+        </w:rPr>
+        <w:t>towards people utilizing those cooking tools</w:t>
+      </w:r>
+      <w:r>
+        <w:rPr>
+          <w:lang w:val="en-US"/>
+        </w:rPr>
+        <w:t>.</w:t>
+      </w:r>
+      <w:r>
+        <w:rPr>
+          <w:lang w:val="en-US"/>
+        </w:rPr>
+        <w:t xml:space="preserve"> The usage of those tools is less critical and rather considered as being easy.</w:t>
+      </w:r>
+      <w:r>
+        <w:rPr>
+          <w:lang w:val="en-US"/>
+        </w:rPr>
+        <w:t xml:space="preserve"> I’m attracted by experimenting with recipes</w:t>
+      </w:r>
+      <w:r>
+        <w:rPr>
+          <w:lang w:val="en-US"/>
+        </w:rPr>
+        <w:t xml:space="preserve"> and have cooking influence my week planning</w:t>
+      </w:r>
+      <w:r>
+        <w:rPr>
+          <w:lang w:val="en-US"/>
+        </w:rPr>
+        <w:t>.</w:t>
+      </w:r>
+      <w:r>
+        <w:rPr>
+          <w:lang w:val="en-US"/>
+        </w:rPr>
+        <w:t xml:space="preserve"> Therefore, the meaning changed from have-to-do duty to want-to-do pleasure.</w:t>
       </w:r>
       <w:bookmarkStart w:id="0" w:name="_GoBack"/>
       <w:bookmarkEnd w:id="0"/>
     </w:p>
     <w:sectPr>
-      <w:pgSz w:w="16838" w:h="11906" w:orient="landscape"/>
+      <w:pgSz w:w="11906" w:h="16838"/>
       <w:pgMar w:top="720" w:right="720" w:bottom="720" w:left="720" w:header="708" w:footer="708" w:gutter="0"/>
       <w:cols w:space="708"/>
       <w:docGrid w:linePitch="360"/>
@@ -608,6 +1286,118 @@
     </w:lvl>
   </w:abstractNum>
   <w:abstractNum w:abstractNumId="3">
+    <w:nsid w:val="366800D3"/>
+    <w:multiLevelType w:val="hybridMultilevel"/>
+    <w:tmpl w:val="E52C6C74"/>
+    <w:lvl w:ilvl="0" w:tplc="A5AEACAC">
+      <w:numFmt w:val="bullet"/>
+      <w:lvlText w:val="–"/>
+      <w:lvlJc w:val="left"/>
+      <w:pPr>
+        <w:ind w:left="720" w:hanging="360"/>
+      </w:pPr>
+      <w:rPr>
+        <w:rFonts w:ascii="Calibri" w:eastAsiaTheme="minorHAnsi" w:hAnsi="Calibri" w:cs="Calibri" w:hint="default"/>
+      </w:rPr>
+    </w:lvl>
+    <w:lvl w:ilvl="1" w:tplc="04070003" w:tentative="1">
+      <w:start w:val="1"/>
+      <w:numFmt w:val="bullet"/>
+      <w:lvlText w:val="o"/>
+      <w:lvlJc w:val="left"/>
+      <w:pPr>
+        <w:ind w:left="1440" w:hanging="360"/>
+      </w:pPr>
+      <w:rPr>
+        <w:rFonts w:ascii="Courier New" w:hAnsi="Courier New" w:cs="Courier New" w:hint="default"/>
+      </w:rPr>
+    </w:lvl>
+    <w:lvl w:ilvl="2" w:tplc="04070005" w:tentative="1">
+      <w:start w:val="1"/>
+      <w:numFmt w:val="bullet"/>
+      <w:lvlText w:val=""/>
+      <w:lvlJc w:val="left"/>
+      <w:pPr>
+        <w:ind w:left="2160" w:hanging="360"/>
+      </w:pPr>
+      <w:rPr>
+        <w:rFonts w:ascii="Wingdings" w:hAnsi="Wingdings" w:hint="default"/>
+      </w:rPr>
+    </w:lvl>
+    <w:lvl w:ilvl="3" w:tplc="04070001" w:tentative="1">
+      <w:start w:val="1"/>
+      <w:numFmt w:val="bullet"/>
+      <w:lvlText w:val=""/>
+      <w:lvlJc w:val="left"/>
+      <w:pPr>
+        <w:ind w:left="2880" w:hanging="360"/>
+      </w:pPr>
+      <w:rPr>
+        <w:rFonts w:ascii="Symbol" w:hAnsi="Symbol" w:hint="default"/>
+      </w:rPr>
+    </w:lvl>
+    <w:lvl w:ilvl="4" w:tplc="04070003" w:tentative="1">
+      <w:start w:val="1"/>
+      <w:numFmt w:val="bullet"/>
+      <w:lvlText w:val="o"/>
+      <w:lvlJc w:val="left"/>
+      <w:pPr>
+        <w:ind w:left="3600" w:hanging="360"/>
+      </w:pPr>
+      <w:rPr>
+        <w:rFonts w:ascii="Courier New" w:hAnsi="Courier New" w:cs="Courier New" w:hint="default"/>
+      </w:rPr>
+    </w:lvl>
+    <w:lvl w:ilvl="5" w:tplc="04070005" w:tentative="1">
+      <w:start w:val="1"/>
+      <w:numFmt w:val="bullet"/>
+      <w:lvlText w:val=""/>
+      <w:lvlJc w:val="left"/>
+      <w:pPr>
+        <w:ind w:left="4320" w:hanging="360"/>
+      </w:pPr>
+      <w:rPr>
+        <w:rFonts w:ascii="Wingdings" w:hAnsi="Wingdings" w:hint="default"/>
+      </w:rPr>
+    </w:lvl>
+    <w:lvl w:ilvl="6" w:tplc="04070001" w:tentative="1">
+      <w:start w:val="1"/>
+      <w:numFmt w:val="bullet"/>
+      <w:lvlText w:val=""/>
+      <w:lvlJc w:val="left"/>
+      <w:pPr>
+        <w:ind w:left="5040" w:hanging="360"/>
+      </w:pPr>
+      <w:rPr>
+        <w:rFonts w:ascii="Symbol" w:hAnsi="Symbol" w:hint="default"/>
+      </w:rPr>
+    </w:lvl>
+    <w:lvl w:ilvl="7" w:tplc="04070003" w:tentative="1">
+      <w:start w:val="1"/>
+      <w:numFmt w:val="bullet"/>
+      <w:lvlText w:val="o"/>
+      <w:lvlJc w:val="left"/>
+      <w:pPr>
+        <w:ind w:left="5760" w:hanging="360"/>
+      </w:pPr>
+      <w:rPr>
+        <w:rFonts w:ascii="Courier New" w:hAnsi="Courier New" w:cs="Courier New" w:hint="default"/>
+      </w:rPr>
+    </w:lvl>
+    <w:lvl w:ilvl="8" w:tplc="04070005" w:tentative="1">
+      <w:start w:val="1"/>
+      <w:numFmt w:val="bullet"/>
+      <w:lvlText w:val=""/>
+      <w:lvlJc w:val="left"/>
+      <w:pPr>
+        <w:ind w:left="6480" w:hanging="360"/>
+      </w:pPr>
+      <w:rPr>
+        <w:rFonts w:ascii="Wingdings" w:hAnsi="Wingdings" w:hint="default"/>
+      </w:rPr>
+    </w:lvl>
+  </w:abstractNum>
+  <w:abstractNum w:abstractNumId="4">
     <w:nsid w:val="3B544099"/>
     <w:multiLevelType w:val="hybridMultilevel"/>
     <w:tmpl w:val="DF00822C"/>
@@ -693,7 +1483,7 @@
       </w:pPr>
     </w:lvl>
   </w:abstractNum>
-  <w:abstractNum w:abstractNumId="4">
+  <w:abstractNum w:abstractNumId="5">
     <w:nsid w:val="60F60713"/>
     <w:multiLevelType w:val="hybridMultilevel"/>
     <w:tmpl w:val="441AE51C"/>
@@ -782,7 +1572,7 @@
       </w:pPr>
     </w:lvl>
   </w:abstractNum>
-  <w:abstractNum w:abstractNumId="5">
+  <w:abstractNum w:abstractNumId="6">
     <w:nsid w:val="75372015"/>
     <w:multiLevelType w:val="hybridMultilevel"/>
     <w:tmpl w:val="F4A06636"/>
@@ -895,7 +1685,7 @@
       </w:rPr>
     </w:lvl>
   </w:abstractNum>
-  <w:abstractNum w:abstractNumId="6">
+  <w:abstractNum w:abstractNumId="7">
     <w:nsid w:val="7E08429C"/>
     <w:multiLevelType w:val="hybridMultilevel"/>
     <w:tmpl w:val="F7869646"/>
@@ -1017,16 +1807,19 @@
     <w:abstractNumId w:val="0"/>
   </w:num>
   <w:num w:numId="4">
+    <w:abstractNumId w:val="7"/>
+  </w:num>
+  <w:num w:numId="5">
+    <w:abstractNumId w:val="4"/>
+  </w:num>
+  <w:num w:numId="6">
+    <w:abstractNumId w:val="5"/>
+  </w:num>
+  <w:num w:numId="7">
     <w:abstractNumId w:val="6"/>
   </w:num>
-  <w:num w:numId="5">
+  <w:num w:numId="8">
     <w:abstractNumId w:val="3"/>
-  </w:num>
-  <w:num w:numId="6">
-    <w:abstractNumId w:val="4"/>
-  </w:num>
-  <w:num w:numId="7">
-    <w:abstractNumId w:val="5"/>
   </w:num>
 </w:numbering>
 </file>
@@ -2019,7 +2812,7 @@
 </file>
 
 <file path=customXml/itemProps1.xml><?xml version="1.0" encoding="utf-8"?>
-<ds:datastoreItem xmlns:ds="http://schemas.openxmlformats.org/officeDocument/2006/customXml" ds:itemID="{51F3415D-10C0-46AC-9D07-07D700EE696C}">
+<ds:datastoreItem xmlns:ds="http://schemas.openxmlformats.org/officeDocument/2006/customXml" ds:itemID="{972ED1A7-618F-4170-80D0-C873B9C36A82}">
   <ds:schemaRefs>
     <ds:schemaRef ds:uri="http://schemas.openxmlformats.org/officeDocument/2006/bibliography"/>
   </ds:schemaRefs>

</xml_diff>